<commit_message>
created ansible lab and modified jenkins intigrate with jfrog
</commit_message>
<xml_diff>
--- a/jenkins/Jenkins intigrate with jfrog artifactory.docx
+++ b/jenkins/Jenkins intigrate with jfrog artifactory.docx
@@ -38,6 +38,35 @@
     <w:p>
       <w:pPr>
         <w:rPr>
+          <w:noProof/>
+          <w:color w:val="FF0000"/>
+          <w:sz w:val="40"/>
+          <w:szCs w:val="40"/>
+        </w:rPr>
+      </w:pPr>
+      <w:r>
+        <w:rPr>
+          <w:noProof/>
+          <w:color w:val="FF0000"/>
+          <w:sz w:val="40"/>
+          <w:szCs w:val="40"/>
+        </w:rPr>
+        <w:t>Jfrog is universal binary repository</w:t>
+      </w:r>
+    </w:p>
+    <w:p>
+      <w:pPr>
+        <w:rPr>
+          <w:noProof/>
+          <w:color w:val="FF0000"/>
+          <w:sz w:val="40"/>
+          <w:szCs w:val="40"/>
+        </w:rPr>
+      </w:pPr>
+    </w:p>
+    <w:p>
+      <w:pPr>
+        <w:rPr>
           <w:sz w:val="28"/>
           <w:szCs w:val="28"/>
         </w:rPr>
@@ -62,23 +91,7 @@
           <w:sz w:val="28"/>
           <w:szCs w:val="28"/>
         </w:rPr>
-        <w:t xml:space="preserve">Create </w:t>
-      </w:r>
-      <w:proofErr w:type="gramStart"/>
-      <w:r>
-        <w:rPr>
-          <w:sz w:val="28"/>
-          <w:szCs w:val="28"/>
-        </w:rPr>
-        <w:t>a</w:t>
-      </w:r>
-      <w:proofErr w:type="gramEnd"/>
-      <w:r>
-        <w:rPr>
-          <w:sz w:val="28"/>
-          <w:szCs w:val="28"/>
-        </w:rPr>
-        <w:t xml:space="preserve"> instance using t2 small</w:t>
+        <w:t>Create a instance using t2 small</w:t>
       </w:r>
       <w:r>
         <w:rPr>
@@ -283,6 +296,7 @@
         <w:rPr>
           <w:noProof/>
         </w:rPr>
+        <w:lastRenderedPageBreak/>
         <w:drawing>
           <wp:inline distT="0" distB="0" distL="0" distR="0" wp14:anchorId="4C204D2E" wp14:editId="06A59EAB">
             <wp:extent cx="5943600" cy="1690370"/>
@@ -328,7 +342,6 @@
     </w:p>
     <w:p>
       <w:r>
-        <w:lastRenderedPageBreak/>
         <w:t>Step 3 install alternatives</w:t>
       </w:r>
     </w:p>
@@ -349,8 +362,13 @@
     </w:p>
     <w:p>
       <w:r>
-        <w:t>Using Wget command Url</w:t>
-      </w:r>
+        <w:t xml:space="preserve">Using Wget command </w:t>
+      </w:r>
+      <w:proofErr w:type="spellStart"/>
+      <w:r>
+        <w:t>Url</w:t>
+      </w:r>
+      <w:proofErr w:type="spellEnd"/>
     </w:p>
     <w:p/>
     <w:p>
@@ -422,6 +440,7 @@
         <w:rPr>
           <w:noProof/>
         </w:rPr>
+        <w:lastRenderedPageBreak/>
         <w:drawing>
           <wp:inline distT="0" distB="0" distL="0" distR="0" wp14:anchorId="10695627" wp14:editId="714FB584">
             <wp:extent cx="5943600" cy="2383790"/>
@@ -467,7 +486,6 @@
     </w:p>
     <w:p>
       <w:r>
-        <w:lastRenderedPageBreak/>
         <w:t>After unzipping the jfrog artifactory</w:t>
       </w:r>
     </w:p>
@@ -590,6 +608,7 @@
         <w:rPr>
           <w:noProof/>
         </w:rPr>
+        <w:lastRenderedPageBreak/>
         <w:drawing>
           <wp:inline distT="0" distB="0" distL="0" distR="0" wp14:anchorId="3598B1CA" wp14:editId="09F0BF42">
             <wp:extent cx="4335203" cy="2438550"/>
@@ -642,8 +661,13 @@
     </w:p>
     <w:p>
       <w:r>
-        <w:t>Go to manage jenkins</w:t>
-      </w:r>
+        <w:t xml:space="preserve">Go to manage </w:t>
+      </w:r>
+      <w:proofErr w:type="spellStart"/>
+      <w:r>
+        <w:t>jenkins</w:t>
+      </w:r>
+      <w:proofErr w:type="spellEnd"/>
     </w:p>
     <w:p>
       <w:r>
@@ -708,6 +732,7 @@
         <w:rPr>
           <w:noProof/>
         </w:rPr>
+        <w:lastRenderedPageBreak/>
         <w:drawing>
           <wp:inline distT="0" distB="0" distL="0" distR="0" wp14:anchorId="578F617D" wp14:editId="329BD34D">
             <wp:extent cx="3780427" cy="2126492"/>
@@ -818,7 +843,6 @@
         <w:rPr>
           <w:noProof/>
         </w:rPr>
-        <w:lastRenderedPageBreak/>
         <w:drawing>
           <wp:inline distT="0" distB="0" distL="0" distR="0" wp14:anchorId="524C3EAD" wp14:editId="66EC47F4">
             <wp:extent cx="3755571" cy="2112509"/>
@@ -892,6 +916,7 @@
         <w:rPr>
           <w:noProof/>
         </w:rPr>
+        <w:lastRenderedPageBreak/>
         <w:drawing>
           <wp:inline distT="0" distB="0" distL="0" distR="0" wp14:anchorId="7A356747" wp14:editId="07C76DFC">
             <wp:extent cx="3447141" cy="1939017"/>
@@ -1114,6 +1139,7 @@
         <w:rPr>
           <w:noProof/>
         </w:rPr>
+        <w:lastRenderedPageBreak/>
         <w:drawing>
           <wp:inline distT="0" distB="0" distL="0" distR="0" wp14:anchorId="61EB3FAF" wp14:editId="18F6FC09">
             <wp:extent cx="3195965" cy="1797730"/>
@@ -1237,7 +1263,6 @@
     <w:p/>
     <w:p>
       <w:r>
-        <w:lastRenderedPageBreak/>
         <w:t>After building the job you will see like this</w:t>
       </w:r>
     </w:p>

</xml_diff>